<commit_message>
ALL LABS ARE FINISHED
</commit_message>
<xml_diff>
--- a/Lab12/Lab12(answers).docx
+++ b/Lab12/Lab12(answers).docx
@@ -13,16 +13,16 @@
         <w:rPr>
           <w:rFonts w:ascii="Times New Roman" w:hAnsi="Times New Roman"/>
           <w:b/>
-          <w:sz w:val="24"/>
-          <w:szCs w:val="24"/>
-        </w:rPr>
-      </w:pPr>
-      <w:r>
-        <w:rPr>
-          <w:rFonts w:ascii="Times New Roman" w:hAnsi="Times New Roman"/>
-          <w:b/>
-          <w:sz w:val="24"/>
-          <w:szCs w:val="24"/>
+          <w:sz w:val="28"/>
+          <w:szCs w:val="28"/>
+        </w:rPr>
+      </w:pPr>
+      <w:r>
+        <w:rPr>
+          <w:rFonts w:ascii="Times New Roman" w:hAnsi="Times New Roman"/>
+          <w:b/>
+          <w:sz w:val="28"/>
+          <w:szCs w:val="28"/>
         </w:rPr>
         <w:t xml:space="preserve">Объясните разницу между функциями </w:t>
       </w:r>
@@ -31,8 +31,8 @@
         <w:rPr>
           <w:rFonts w:ascii="Times New Roman" w:hAnsi="Times New Roman"/>
           <w:b/>
-          <w:sz w:val="24"/>
-          <w:szCs w:val="24"/>
+          <w:sz w:val="28"/>
+          <w:szCs w:val="28"/>
           <w:lang w:val="en-US"/>
         </w:rPr>
         <w:t>floor</w:t>
@@ -41,8 +41,8 @@
         <w:rPr>
           <w:rFonts w:ascii="Times New Roman" w:hAnsi="Times New Roman"/>
           <w:b/>
-          <w:sz w:val="24"/>
-          <w:szCs w:val="24"/>
+          <w:sz w:val="28"/>
+          <w:szCs w:val="28"/>
         </w:rPr>
         <w:t>(</w:t>
       </w:r>
@@ -51,8 +51,8 @@
         <w:rPr>
           <w:rFonts w:ascii="Times New Roman" w:hAnsi="Times New Roman"/>
           <w:b/>
-          <w:sz w:val="24"/>
-          <w:szCs w:val="24"/>
+          <w:sz w:val="28"/>
+          <w:szCs w:val="28"/>
         </w:rPr>
         <w:t xml:space="preserve">), </w:t>
       </w:r>
@@ -60,8 +60,8 @@
         <w:rPr>
           <w:rFonts w:ascii="Times New Roman" w:hAnsi="Times New Roman"/>
           <w:b/>
-          <w:sz w:val="24"/>
-          <w:szCs w:val="24"/>
+          <w:sz w:val="28"/>
+          <w:szCs w:val="28"/>
           <w:lang w:val="en-US"/>
         </w:rPr>
         <w:t>ceil</w:t>
@@ -70,8 +70,8 @@
         <w:rPr>
           <w:rFonts w:ascii="Times New Roman" w:hAnsi="Times New Roman"/>
           <w:b/>
-          <w:sz w:val="24"/>
-          <w:szCs w:val="24"/>
+          <w:sz w:val="28"/>
+          <w:szCs w:val="28"/>
         </w:rPr>
         <w:t xml:space="preserve">(), </w:t>
       </w:r>
@@ -79,8 +79,8 @@
         <w:rPr>
           <w:rFonts w:ascii="Times New Roman" w:hAnsi="Times New Roman"/>
           <w:b/>
-          <w:sz w:val="24"/>
-          <w:szCs w:val="24"/>
+          <w:sz w:val="28"/>
+          <w:szCs w:val="28"/>
           <w:lang w:val="en-US"/>
         </w:rPr>
         <w:t>round</w:t>
@@ -89,8 +89,8 @@
         <w:rPr>
           <w:rFonts w:ascii="Times New Roman" w:hAnsi="Times New Roman"/>
           <w:b/>
-          <w:sz w:val="24"/>
-          <w:szCs w:val="24"/>
+          <w:sz w:val="28"/>
+          <w:szCs w:val="28"/>
         </w:rPr>
         <w:t xml:space="preserve">() и </w:t>
       </w:r>
@@ -99,8 +99,8 @@
         <w:rPr>
           <w:rFonts w:ascii="Times New Roman" w:hAnsi="Times New Roman"/>
           <w:b/>
-          <w:sz w:val="24"/>
-          <w:szCs w:val="24"/>
+          <w:sz w:val="28"/>
+          <w:szCs w:val="28"/>
           <w:lang w:val="en-US"/>
         </w:rPr>
         <w:t>trunc</w:t>
@@ -110,8 +110,8 @@
         <w:rPr>
           <w:rFonts w:ascii="Times New Roman" w:hAnsi="Times New Roman"/>
           <w:b/>
-          <w:sz w:val="24"/>
-          <w:szCs w:val="24"/>
+          <w:sz w:val="28"/>
+          <w:szCs w:val="28"/>
         </w:rPr>
         <w:t>().</w:t>
       </w:r>
@@ -123,8 +123,8 @@
         <w:jc w:val="both"/>
         <w:rPr>
           <w:rFonts w:ascii="Times New Roman" w:hAnsi="Times New Roman"/>
-          <w:sz w:val="24"/>
-          <w:szCs w:val="24"/>
+          <w:sz w:val="28"/>
+          <w:szCs w:val="28"/>
         </w:rPr>
       </w:pPr>
     </w:p>
@@ -135,8 +135,214 @@
         <w:jc w:val="both"/>
         <w:rPr>
           <w:rFonts w:ascii="Times New Roman" w:hAnsi="Times New Roman"/>
-          <w:sz w:val="24"/>
-          <w:szCs w:val="24"/>
+          <w:sz w:val="28"/>
+          <w:szCs w:val="28"/>
+        </w:rPr>
+      </w:pPr>
+      <w:proofErr w:type="spellStart"/>
+      <w:proofErr w:type="gramStart"/>
+      <w:r>
+        <w:rPr>
+          <w:rFonts w:ascii="Times New Roman" w:hAnsi="Times New Roman"/>
+          <w:sz w:val="28"/>
+          <w:szCs w:val="28"/>
+        </w:rPr>
+        <w:t>floor</w:t>
+      </w:r>
+      <w:proofErr w:type="spellEnd"/>
+      <w:r>
+        <w:rPr>
+          <w:rFonts w:ascii="Times New Roman" w:hAnsi="Times New Roman"/>
+          <w:sz w:val="28"/>
+          <w:szCs w:val="28"/>
+        </w:rPr>
+        <w:t>(</w:t>
+      </w:r>
+      <w:proofErr w:type="gramEnd"/>
+      <w:r>
+        <w:rPr>
+          <w:rFonts w:ascii="Times New Roman" w:hAnsi="Times New Roman"/>
+          <w:sz w:val="28"/>
+          <w:szCs w:val="28"/>
+        </w:rPr>
+        <w:t>) – округляет число в сторону меньшего значения;</w:t>
+      </w:r>
+    </w:p>
+    <w:p>
+      <w:pPr>
+        <w:spacing w:after="0" w:line="240" w:lineRule="auto"/>
+        <w:ind w:left="360"/>
+        <w:jc w:val="both"/>
+        <w:rPr>
+          <w:rFonts w:ascii="Times New Roman" w:hAnsi="Times New Roman"/>
+          <w:sz w:val="28"/>
+          <w:szCs w:val="28"/>
+        </w:rPr>
+      </w:pPr>
+      <w:proofErr w:type="spellStart"/>
+      <w:r>
+        <w:rPr>
+          <w:rFonts w:ascii="Times New Roman" w:hAnsi="Times New Roman"/>
+          <w:sz w:val="28"/>
+          <w:szCs w:val="28"/>
+        </w:rPr>
+        <w:t>с</w:t>
+      </w:r>
+      <w:proofErr w:type="gramStart"/>
+      <w:r>
+        <w:rPr>
+          <w:rFonts w:ascii="Times New Roman" w:hAnsi="Times New Roman"/>
+          <w:sz w:val="28"/>
+          <w:szCs w:val="28"/>
+        </w:rPr>
+        <w:t>eil</w:t>
+      </w:r>
+      <w:proofErr w:type="spellEnd"/>
+      <w:r>
+        <w:rPr>
+          <w:rFonts w:ascii="Times New Roman" w:hAnsi="Times New Roman"/>
+          <w:sz w:val="28"/>
+          <w:szCs w:val="28"/>
+        </w:rPr>
+        <w:t>(</w:t>
+      </w:r>
+      <w:proofErr w:type="gramEnd"/>
+      <w:r>
+        <w:rPr>
+          <w:rFonts w:ascii="Times New Roman" w:hAnsi="Times New Roman"/>
+          <w:sz w:val="28"/>
+          <w:szCs w:val="28"/>
+        </w:rPr>
+        <w:t>)- округляет число в сторону большего значения;</w:t>
+      </w:r>
+    </w:p>
+    <w:p>
+      <w:pPr>
+        <w:spacing w:after="0" w:line="240" w:lineRule="auto"/>
+        <w:ind w:left="360"/>
+        <w:jc w:val="both"/>
+        <w:rPr>
+          <w:rFonts w:ascii="Times New Roman" w:hAnsi="Times New Roman" w:cs="Times New Roman"/>
+          <w:sz w:val="28"/>
+          <w:szCs w:val="28"/>
+        </w:rPr>
+      </w:pPr>
+      <w:proofErr w:type="spellStart"/>
+      <w:proofErr w:type="gramStart"/>
+      <w:r>
+        <w:rPr>
+          <w:rFonts w:ascii="Times New Roman" w:hAnsi="Times New Roman" w:cs="Times New Roman"/>
+          <w:sz w:val="28"/>
+          <w:szCs w:val="28"/>
+        </w:rPr>
+        <w:t>round</w:t>
+      </w:r>
+      <w:proofErr w:type="spellEnd"/>
+      <w:r>
+        <w:rPr>
+          <w:rFonts w:ascii="Times New Roman" w:hAnsi="Times New Roman" w:cs="Times New Roman"/>
+          <w:sz w:val="28"/>
+          <w:szCs w:val="28"/>
+        </w:rPr>
+        <w:t>(</w:t>
+      </w:r>
+      <w:proofErr w:type="gramEnd"/>
+      <w:r>
+        <w:rPr>
+          <w:rFonts w:ascii="Times New Roman" w:hAnsi="Times New Roman" w:cs="Times New Roman"/>
+          <w:sz w:val="28"/>
+          <w:szCs w:val="28"/>
+        </w:rPr>
+        <w:t>) – округляет число в соответствии со значением десятичной дроби, можно передать разряд округления;</w:t>
+      </w:r>
+    </w:p>
+    <w:p>
+      <w:pPr>
+        <w:spacing w:after="0" w:line="240" w:lineRule="auto"/>
+        <w:ind w:left="360"/>
+        <w:jc w:val="both"/>
+        <w:rPr>
+          <w:rFonts w:ascii="Times New Roman" w:hAnsi="Times New Roman" w:cs="Times New Roman"/>
+          <w:sz w:val="28"/>
+          <w:szCs w:val="28"/>
+        </w:rPr>
+      </w:pPr>
+      <w:proofErr w:type="spellStart"/>
+      <w:r>
+        <w:rPr>
+          <w:rFonts w:ascii="Times New Roman" w:hAnsi="Times New Roman" w:cs="Times New Roman"/>
+          <w:sz w:val="28"/>
+          <w:szCs w:val="28"/>
+        </w:rPr>
+        <w:t>trunc</w:t>
+      </w:r>
+      <w:proofErr w:type="spellEnd"/>
+      <w:r>
+        <w:rPr>
+          <w:rFonts w:ascii="Times New Roman" w:hAnsi="Times New Roman" w:cs="Times New Roman"/>
+          <w:sz w:val="28"/>
+          <w:szCs w:val="28"/>
+        </w:rPr>
+        <w:t xml:space="preserve"> </w:t>
+      </w:r>
+      <w:r>
+        <w:rPr>
+          <w:rFonts w:ascii="Times New Roman" w:hAnsi="Times New Roman" w:cs="Times New Roman"/>
+          <w:sz w:val="28"/>
+          <w:szCs w:val="28"/>
+        </w:rPr>
+        <w:t xml:space="preserve">() – округляет число </w:t>
+      </w:r>
+      <w:r>
+        <w:rPr>
+          <w:rFonts w:ascii="Times New Roman" w:hAnsi="Times New Roman" w:cs="Times New Roman"/>
+          <w:sz w:val="28"/>
+          <w:szCs w:val="28"/>
+        </w:rPr>
+        <w:t xml:space="preserve">в сторону </w:t>
+      </w:r>
+      <w:r>
+        <w:rPr>
+          <w:rFonts w:ascii="Times New Roman" w:hAnsi="Times New Roman"/>
+          <w:sz w:val="28"/>
+          <w:szCs w:val="28"/>
+        </w:rPr>
+        <w:t>меньшего</w:t>
+      </w:r>
+      <w:r>
+        <w:rPr>
+          <w:rFonts w:ascii="Times New Roman" w:hAnsi="Times New Roman" w:cs="Times New Roman"/>
+          <w:sz w:val="28"/>
+          <w:szCs w:val="28"/>
+        </w:rPr>
+        <w:t xml:space="preserve"> значения,</w:t>
+      </w:r>
+      <w:r>
+        <w:rPr>
+          <w:rFonts w:ascii="Times New Roman" w:hAnsi="Times New Roman" w:cs="Times New Roman"/>
+          <w:sz w:val="28"/>
+          <w:szCs w:val="28"/>
+        </w:rPr>
+        <w:t xml:space="preserve"> мо</w:t>
+      </w:r>
+      <w:r>
+        <w:rPr>
+          <w:rFonts w:ascii="Times New Roman" w:hAnsi="Times New Roman" w:cs="Times New Roman"/>
+          <w:sz w:val="28"/>
+          <w:szCs w:val="28"/>
+        </w:rPr>
+        <w:t>жно передать разряд округления;</w:t>
+      </w:r>
+    </w:p>
+    <w:p>
+      <w:pPr>
+        <w:spacing w:after="0" w:line="240" w:lineRule="auto"/>
+        <w:ind w:left="360"/>
+        <w:jc w:val="both"/>
+        <w:rPr>
+          <w:rFonts w:ascii="Times New Roman" w:hAnsi="Times New Roman"/>
+          <w:sz w:val="28"/>
+          <w:szCs w:val="28"/>
         </w:rPr>
       </w:pPr>
     </w:p>
@@ -151,16 +357,16 @@
         <w:rPr>
           <w:rFonts w:ascii="Times New Roman" w:hAnsi="Times New Roman"/>
           <w:b/>
-          <w:sz w:val="24"/>
-          <w:szCs w:val="24"/>
-        </w:rPr>
-      </w:pPr>
-      <w:r>
-        <w:rPr>
-          <w:rFonts w:ascii="Times New Roman" w:hAnsi="Times New Roman"/>
-          <w:b/>
-          <w:sz w:val="24"/>
-          <w:szCs w:val="24"/>
+          <w:sz w:val="28"/>
+          <w:szCs w:val="28"/>
+        </w:rPr>
+      </w:pPr>
+      <w:r>
+        <w:rPr>
+          <w:rFonts w:ascii="Times New Roman" w:hAnsi="Times New Roman"/>
+          <w:b/>
+          <w:sz w:val="28"/>
+          <w:szCs w:val="28"/>
         </w:rPr>
         <w:t>Перечислите встроенные функции для работы с датами, исследованные в лабораторной работе.</w:t>
       </w:r>
@@ -171,21 +377,79 @@
         <w:jc w:val="both"/>
         <w:rPr>
           <w:rFonts w:ascii="Times New Roman" w:hAnsi="Times New Roman"/>
-          <w:sz w:val="24"/>
-          <w:szCs w:val="24"/>
-        </w:rPr>
-      </w:pPr>
-    </w:p>
-    <w:p>
-      <w:pPr>
-        <w:spacing w:after="0" w:line="240" w:lineRule="auto"/>
-        <w:jc w:val="both"/>
-        <w:rPr>
-          <w:rFonts w:ascii="Times New Roman" w:hAnsi="Times New Roman"/>
-          <w:sz w:val="24"/>
-          <w:szCs w:val="24"/>
-        </w:rPr>
-      </w:pPr>
+          <w:sz w:val="28"/>
+          <w:szCs w:val="28"/>
+        </w:rPr>
+      </w:pPr>
+    </w:p>
+    <w:p>
+      <w:pPr>
+        <w:spacing w:after="0" w:line="240" w:lineRule="auto"/>
+        <w:jc w:val="center"/>
+        <w:rPr>
+          <w:rFonts w:ascii="Times New Roman" w:hAnsi="Times New Roman"/>
+          <w:sz w:val="28"/>
+          <w:szCs w:val="28"/>
+        </w:rPr>
+      </w:pPr>
+      <w:bookmarkStart w:id="0" w:name="_GoBack"/>
+      <w:r>
+        <w:rPr>
+          <w:rFonts w:ascii="Times New Roman" w:hAnsi="Times New Roman"/>
+          <w:sz w:val="28"/>
+          <w:szCs w:val="28"/>
+        </w:rPr>
+        <w:drawing>
+          <wp:inline distT="0" distB="0" distL="0" distR="0" wp14:anchorId="6EA739B2" wp14:editId="409643B3">
+            <wp:extent cx="5986148" cy="2834640"/>
+            <wp:effectExtent l="0" t="0" r="0" b="3810"/>
+            <wp:docPr id="14339" name="Picture 4" descr="02"/>
+            <wp:cNvGraphicFramePr>
+              <a:graphicFrameLocks xmlns:a="http://schemas.openxmlformats.org/drawingml/2006/main" noChangeAspect="1"/>
+            </wp:cNvGraphicFramePr>
+            <a:graphic xmlns:a="http://schemas.openxmlformats.org/drawingml/2006/main">
+              <a:graphicData uri="http://schemas.openxmlformats.org/drawingml/2006/picture">
+                <pic:pic xmlns:pic="http://schemas.openxmlformats.org/drawingml/2006/picture">
+                  <pic:nvPicPr>
+                    <pic:cNvPr id="14339" name="Picture 4" descr="02"/>
+                    <pic:cNvPicPr>
+                      <a:picLocks noChangeAspect="1" noChangeArrowheads="1"/>
+                    </pic:cNvPicPr>
+                  </pic:nvPicPr>
+                  <pic:blipFill>
+                    <a:blip r:embed="rId5">
+                      <a:extLst>
+                        <a:ext uri="{28A0092B-C50C-407E-A947-70E740481C1C}">
+                          <a14:useLocalDpi xmlns:a14="http://schemas.microsoft.com/office/drawing/2010/main" val="0"/>
+                        </a:ext>
+                      </a:extLst>
+                    </a:blip>
+                    <a:srcRect/>
+                    <a:stretch>
+                      <a:fillRect/>
+                    </a:stretch>
+                  </pic:blipFill>
+                  <pic:spPr bwMode="auto">
+                    <a:xfrm>
+                      <a:off x="0" y="0"/>
+                      <a:ext cx="5997678" cy="2840100"/>
+                    </a:xfrm>
+                    <a:prstGeom prst="rect">
+                      <a:avLst/>
+                    </a:prstGeom>
+                    <a:noFill/>
+                    <a:ln>
+                      <a:noFill/>
+                    </a:ln>
+                    <a:extLst/>
+                  </pic:spPr>
+                </pic:pic>
+              </a:graphicData>
+            </a:graphic>
+          </wp:inline>
+        </w:drawing>
+      </w:r>
+      <w:bookmarkEnd w:id="0"/>
     </w:p>
     <w:p>
       <w:pPr>
@@ -198,16 +462,16 @@
         <w:rPr>
           <w:rFonts w:ascii="Times New Roman" w:hAnsi="Times New Roman"/>
           <w:b/>
-          <w:sz w:val="24"/>
-          <w:szCs w:val="24"/>
-        </w:rPr>
-      </w:pPr>
-      <w:r>
-        <w:rPr>
-          <w:rFonts w:ascii="Times New Roman" w:hAnsi="Times New Roman"/>
-          <w:b/>
-          <w:sz w:val="24"/>
-          <w:szCs w:val="24"/>
+          <w:sz w:val="28"/>
+          <w:szCs w:val="28"/>
+        </w:rPr>
+      </w:pPr>
+      <w:r>
+        <w:rPr>
+          <w:rFonts w:ascii="Times New Roman" w:hAnsi="Times New Roman"/>
+          <w:b/>
+          <w:sz w:val="28"/>
+          <w:szCs w:val="28"/>
         </w:rPr>
         <w:t>Перечислите встроенные функции конвертации, исследованные в лабораторной работе.</w:t>
       </w:r>
@@ -219,19 +483,95 @@
         <w:jc w:val="both"/>
         <w:rPr>
           <w:rFonts w:ascii="Times New Roman" w:hAnsi="Times New Roman"/>
-          <w:sz w:val="24"/>
-          <w:szCs w:val="24"/>
+          <w:sz w:val="28"/>
+          <w:szCs w:val="28"/>
           <w:lang w:val="en-US"/>
         </w:rPr>
       </w:pPr>
       <w:r>
         <w:rPr>
           <w:rFonts w:ascii="Times New Roman" w:hAnsi="Times New Roman"/>
-          <w:sz w:val="24"/>
-          <w:szCs w:val="24"/>
+          <w:sz w:val="28"/>
+          <w:szCs w:val="28"/>
           <w:lang w:val="en-US"/>
         </w:rPr>
         <w:t>TO_CHAR((birthday),'d') = 1</w:t>
+      </w:r>
+    </w:p>
+    <w:p>
+      <w:pPr>
+        <w:spacing w:after="0" w:line="240" w:lineRule="auto"/>
+        <w:ind w:left="855"/>
+        <w:jc w:val="center"/>
+        <w:rPr>
+          <w:rFonts w:ascii="Times New Roman" w:hAnsi="Times New Roman"/>
+          <w:sz w:val="28"/>
+          <w:szCs w:val="28"/>
+        </w:rPr>
+      </w:pPr>
+      <w:r>
+        <w:rPr>
+          <w:rFonts w:ascii="Times New Roman" w:hAnsi="Times New Roman"/>
+          <w:sz w:val="28"/>
+          <w:szCs w:val="28"/>
+        </w:rPr>
+        <w:drawing>
+          <wp:inline distT="0" distB="0" distL="0" distR="0" wp14:anchorId="5A7CDD91" wp14:editId="5C718392">
+            <wp:extent cx="3782060" cy="1884526"/>
+            <wp:effectExtent l="0" t="0" r="0" b="1905"/>
+            <wp:docPr id="15363" name="Picture 4" descr="03"/>
+            <wp:cNvGraphicFramePr>
+              <a:graphicFrameLocks xmlns:a="http://schemas.openxmlformats.org/drawingml/2006/main" noChangeAspect="1"/>
+            </wp:cNvGraphicFramePr>
+            <a:graphic xmlns:a="http://schemas.openxmlformats.org/drawingml/2006/main">
+              <a:graphicData uri="http://schemas.openxmlformats.org/drawingml/2006/picture">
+                <pic:pic xmlns:pic="http://schemas.openxmlformats.org/drawingml/2006/picture">
+                  <pic:nvPicPr>
+                    <pic:cNvPr id="15363" name="Picture 4" descr="03"/>
+                    <pic:cNvPicPr>
+                      <a:picLocks noChangeAspect="1" noChangeArrowheads="1"/>
+                    </pic:cNvPicPr>
+                  </pic:nvPicPr>
+                  <pic:blipFill>
+                    <a:blip r:embed="rId6">
+                      <a:extLst>
+                        <a:ext uri="{28A0092B-C50C-407E-A947-70E740481C1C}">
+                          <a14:useLocalDpi xmlns:a14="http://schemas.microsoft.com/office/drawing/2010/main" val="0"/>
+                        </a:ext>
+                      </a:extLst>
+                    </a:blip>
+                    <a:srcRect/>
+                    <a:stretch>
+                      <a:fillRect/>
+                    </a:stretch>
+                  </pic:blipFill>
+                  <pic:spPr bwMode="auto">
+                    <a:xfrm>
+                      <a:off x="0" y="0"/>
+                      <a:ext cx="3793087" cy="1890020"/>
+                    </a:xfrm>
+                    <a:prstGeom prst="rect">
+                      <a:avLst/>
+                    </a:prstGeom>
+                    <a:noFill/>
+                    <a:ln>
+                      <a:noFill/>
+                    </a:ln>
+                    <a:extLst/>
+                  </pic:spPr>
+                </pic:pic>
+              </a:graphicData>
+            </a:graphic>
+          </wp:inline>
+        </w:drawing>
+      </w:r>
+      <w:r>
+        <w:rPr>
+          <w:rFonts w:ascii="Times New Roman" w:hAnsi="Times New Roman"/>
+          <w:sz w:val="28"/>
+          <w:szCs w:val="28"/>
+        </w:rPr>
+        <w:t>с</w:t>
       </w:r>
     </w:p>
     <w:p>
@@ -241,8 +581,8 @@
         <w:jc w:val="both"/>
         <w:rPr>
           <w:rFonts w:ascii="Times New Roman" w:hAnsi="Times New Roman"/>
-          <w:sz w:val="24"/>
-          <w:szCs w:val="24"/>
+          <w:sz w:val="28"/>
+          <w:szCs w:val="28"/>
           <w:lang w:val="en-US"/>
         </w:rPr>
       </w:pPr>
@@ -258,16 +598,16 @@
         <w:rPr>
           <w:rFonts w:ascii="Times New Roman" w:hAnsi="Times New Roman"/>
           <w:b/>
-          <w:sz w:val="24"/>
-          <w:szCs w:val="24"/>
-        </w:rPr>
-      </w:pPr>
-      <w:r>
-        <w:rPr>
-          <w:rFonts w:ascii="Times New Roman" w:hAnsi="Times New Roman"/>
-          <w:b/>
-          <w:sz w:val="24"/>
-          <w:szCs w:val="24"/>
+          <w:sz w:val="28"/>
+          <w:szCs w:val="28"/>
+        </w:rPr>
+      </w:pPr>
+      <w:r>
+        <w:rPr>
+          <w:rFonts w:ascii="Times New Roman" w:hAnsi="Times New Roman"/>
+          <w:b/>
+          <w:sz w:val="28"/>
+          <w:szCs w:val="28"/>
         </w:rPr>
         <w:t xml:space="preserve">Объясните назначение встроенных функций </w:t>
       </w:r>
@@ -276,8 +616,8 @@
         <w:rPr>
           <w:rFonts w:ascii="Times New Roman" w:hAnsi="Times New Roman"/>
           <w:b/>
-          <w:sz w:val="24"/>
-          <w:szCs w:val="24"/>
+          <w:sz w:val="28"/>
+          <w:szCs w:val="28"/>
           <w:lang w:val="en-US"/>
         </w:rPr>
         <w:t>sqlcode</w:t>
@@ -287,8 +627,8 @@
         <w:rPr>
           <w:rFonts w:ascii="Times New Roman" w:hAnsi="Times New Roman"/>
           <w:b/>
-          <w:sz w:val="24"/>
-          <w:szCs w:val="24"/>
+          <w:sz w:val="28"/>
+          <w:szCs w:val="28"/>
         </w:rPr>
         <w:t xml:space="preserve"> и </w:t>
       </w:r>
@@ -297,8 +637,8 @@
         <w:rPr>
           <w:rFonts w:ascii="Times New Roman" w:hAnsi="Times New Roman"/>
           <w:b/>
-          <w:sz w:val="24"/>
-          <w:szCs w:val="24"/>
+          <w:sz w:val="28"/>
+          <w:szCs w:val="28"/>
           <w:lang w:val="en-US"/>
         </w:rPr>
         <w:t>sqlerrm</w:t>
@@ -308,8 +648,8 @@
         <w:rPr>
           <w:rFonts w:ascii="Times New Roman" w:hAnsi="Times New Roman"/>
           <w:b/>
-          <w:sz w:val="24"/>
-          <w:szCs w:val="24"/>
+          <w:sz w:val="28"/>
+          <w:szCs w:val="28"/>
         </w:rPr>
         <w:t>.</w:t>
       </w:r>
@@ -317,72 +657,85 @@
     <w:p>
       <w:pPr>
         <w:spacing w:after="0" w:line="240" w:lineRule="auto"/>
-        <w:ind w:left="855"/>
+        <w:ind w:left="855" w:firstLine="561"/>
         <w:jc w:val="both"/>
         <w:rPr>
           <w:rFonts w:ascii="Times New Roman" w:hAnsi="Times New Roman"/>
-          <w:sz w:val="24"/>
-          <w:szCs w:val="24"/>
-        </w:rPr>
-      </w:pPr>
-      <w:proofErr w:type="spellStart"/>
-      <w:r>
-        <w:rPr>
-          <w:rFonts w:ascii="Times New Roman" w:hAnsi="Times New Roman"/>
-          <w:sz w:val="24"/>
-          <w:szCs w:val="24"/>
+          <w:sz w:val="28"/>
+          <w:szCs w:val="28"/>
+        </w:rPr>
+      </w:pPr>
+      <w:r>
+        <w:rPr>
+          <w:rFonts w:ascii="Times New Roman" w:hAnsi="Times New Roman"/>
+          <w:sz w:val="28"/>
+          <w:szCs w:val="28"/>
+        </w:rPr>
+        <w:t>Функция</w:t>
+      </w:r>
+      <w:r>
+        <w:rPr>
+          <w:rFonts w:ascii="Times New Roman" w:hAnsi="Times New Roman"/>
+          <w:sz w:val="28"/>
+          <w:szCs w:val="28"/>
           <w:lang w:val="en-US"/>
         </w:rPr>
-        <w:t>Sqlcode</w:t>
-      </w:r>
-      <w:proofErr w:type="spellEnd"/>
-      <w:r>
-        <w:rPr>
-          <w:rFonts w:ascii="Times New Roman" w:hAnsi="Times New Roman"/>
-          <w:sz w:val="24"/>
-          <w:szCs w:val="24"/>
-        </w:rPr>
-        <w:t xml:space="preserve"> </w:t>
-      </w:r>
-      <w:r>
-        <w:rPr>
-          <w:rFonts w:ascii="Times New Roman" w:hAnsi="Times New Roman"/>
-          <w:sz w:val="24"/>
-          <w:szCs w:val="24"/>
-        </w:rPr>
-        <w:t xml:space="preserve">выводит код ошибки. </w:t>
-      </w:r>
-      <w:proofErr w:type="spellStart"/>
-      <w:r>
-        <w:rPr>
-          <w:rFonts w:ascii="Times New Roman" w:hAnsi="Times New Roman"/>
-          <w:sz w:val="24"/>
-          <w:szCs w:val="24"/>
+        <w:t> SQLERRM </w:t>
+      </w:r>
+      <w:r>
+        <w:rPr>
+          <w:rFonts w:ascii="Times New Roman" w:hAnsi="Times New Roman"/>
+          <w:sz w:val="28"/>
+          <w:szCs w:val="28"/>
+        </w:rPr>
+        <w:t xml:space="preserve">возвращает сообщение об ошибке, связанной с исключительной ситуацией </w:t>
+      </w:r>
+    </w:p>
+    <w:p>
+      <w:pPr>
+        <w:spacing w:after="0" w:line="240" w:lineRule="auto"/>
+        <w:ind w:left="855" w:firstLine="561"/>
+        <w:jc w:val="both"/>
+        <w:rPr>
+          <w:rFonts w:ascii="Times New Roman" w:hAnsi="Times New Roman"/>
+          <w:sz w:val="28"/>
+          <w:szCs w:val="28"/>
+        </w:rPr>
+      </w:pPr>
+      <w:r>
+        <w:rPr>
+          <w:rFonts w:ascii="Times New Roman" w:hAnsi="Times New Roman"/>
+          <w:sz w:val="28"/>
+          <w:szCs w:val="28"/>
+        </w:rPr>
+        <w:t xml:space="preserve">Функция </w:t>
+      </w:r>
+      <w:r>
+        <w:rPr>
+          <w:rFonts w:ascii="Times New Roman" w:hAnsi="Times New Roman"/>
+          <w:sz w:val="28"/>
+          <w:szCs w:val="28"/>
           <w:lang w:val="en-US"/>
         </w:rPr>
-        <w:t>Sqlerrm</w:t>
-      </w:r>
-      <w:proofErr w:type="spellEnd"/>
-      <w:r>
-        <w:rPr>
-          <w:rFonts w:ascii="Times New Roman" w:hAnsi="Times New Roman"/>
-          <w:sz w:val="24"/>
-          <w:szCs w:val="24"/>
-        </w:rPr>
-        <w:t xml:space="preserve"> </w:t>
-      </w:r>
-      <w:r>
-        <w:rPr>
-          <w:rFonts w:ascii="Times New Roman" w:hAnsi="Times New Roman"/>
-          <w:sz w:val="24"/>
-          <w:szCs w:val="24"/>
-        </w:rPr>
-        <w:t>выводит сообщение об ошибке.</w:t>
-      </w:r>
-      <w:bookmarkStart w:id="0" w:name="_GoBack"/>
-      <w:bookmarkEnd w:id="0"/>
-    </w:p>
-    <w:p/>
+        <w:t>SQLCODE</w:t>
+      </w:r>
+      <w:r>
+        <w:rPr>
+          <w:rFonts w:ascii="Times New Roman" w:hAnsi="Times New Roman"/>
+          <w:sz w:val="28"/>
+          <w:szCs w:val="28"/>
+        </w:rPr>
+        <w:t xml:space="preserve"> возвращает номер ошибки, связанной с исключительной ситуацией</w:t>
+      </w:r>
+    </w:p>
+    <w:p>
+      <w:pPr>
+        <w:rPr>
+          <w:sz w:val="28"/>
+          <w:szCs w:val="28"/>
+        </w:rPr>
+      </w:pPr>
+    </w:p>
     <w:sectPr>
       <w:pgSz w:w="11906" w:h="16838"/>
       <w:pgMar w:top="720" w:right="720" w:bottom="720" w:left="720" w:header="708" w:footer="708" w:gutter="0"/>
@@ -914,7 +1267,6 @@
   <w:style w:type="character" w:default="1" w:styleId="a0">
     <w:name w:val="Default Paragraph Font"/>
     <w:uiPriority w:val="1"/>
-    <w:semiHidden/>
     <w:unhideWhenUsed/>
   </w:style>
   <w:style w:type="table" w:default="1" w:styleId="a1">

</xml_diff>